<commit_message>
feat: Completed PROG2113 Module 06 MC-FTE
</commit_message>
<xml_diff>
--- a/Courses/PROG2113 - HTML and CSS/Modules/Module 06 - Page Layout/Assignments/A6-2_MC-FTE.docx
+++ b/Courses/PROG2113 - HTML and CSS/Modules/Module 06 - Page Layout/Assignments/A6-2_MC-FTE.docx
@@ -49,11 +49,594 @@
         <w:t>Fill in the Missing Code</w:t>
       </w:r>
     </w:p>
-    <w:p/>
-    <w:p/>
-    <w:p/>
-    <w:p/>
-    <w:p/>
+    <w:p>
+      <w:pPr>
+        <w:rPr>
+          <w:sz w:val="28"/>
+          <w:szCs w:val="28"/>
+        </w:rPr>
+      </w:pPr>
+      <w:r>
+        <w:rPr>
+          <w:sz w:val="28"/>
+          <w:szCs w:val="28"/>
+        </w:rPr>
+        <w:t>&lt;!DOCTYPE html&gt;</w:t>
+      </w:r>
+    </w:p>
+    <w:p>
+      <w:pPr>
+        <w:rPr>
+          <w:sz w:val="28"/>
+          <w:szCs w:val="28"/>
+        </w:rPr>
+      </w:pPr>
+      <w:r>
+        <w:rPr>
+          <w:sz w:val="28"/>
+          <w:szCs w:val="28"/>
+        </w:rPr>
+        <w:t>&lt;html lang="en"&gt;</w:t>
+      </w:r>
+    </w:p>
+    <w:p>
+      <w:pPr>
+        <w:rPr>
+          <w:sz w:val="28"/>
+          <w:szCs w:val="28"/>
+        </w:rPr>
+      </w:pPr>
+      <w:r>
+        <w:rPr>
+          <w:sz w:val="28"/>
+          <w:szCs w:val="28"/>
+        </w:rPr>
+        <w:t>&lt;head&gt;</w:t>
+      </w:r>
+    </w:p>
+    <w:p>
+      <w:pPr>
+        <w:rPr>
+          <w:sz w:val="28"/>
+          <w:szCs w:val="28"/>
+        </w:rPr>
+      </w:pPr>
+      <w:r>
+        <w:rPr>
+          <w:sz w:val="28"/>
+          <w:szCs w:val="28"/>
+        </w:rPr>
+        <w:t xml:space="preserve">  &lt;title&gt;Trillium Media Design&lt;/title&gt;</w:t>
+      </w:r>
+    </w:p>
+    <w:p>
+      <w:pPr>
+        <w:rPr>
+          <w:sz w:val="28"/>
+          <w:szCs w:val="28"/>
+        </w:rPr>
+      </w:pPr>
+      <w:r>
+        <w:rPr>
+          <w:sz w:val="28"/>
+          <w:szCs w:val="28"/>
+        </w:rPr>
+        <w:t xml:space="preserve">  &lt;meta charset="utf-8"&gt;</w:t>
+      </w:r>
+    </w:p>
+    <w:p>
+      <w:pPr>
+        <w:rPr>
+          <w:sz w:val="28"/>
+          <w:szCs w:val="28"/>
+        </w:rPr>
+      </w:pPr>
+      <w:r>
+        <w:rPr>
+          <w:sz w:val="28"/>
+          <w:szCs w:val="28"/>
+        </w:rPr>
+        <w:t xml:space="preserve">  &lt;style&gt;</w:t>
+      </w:r>
+    </w:p>
+    <w:p>
+      <w:pPr>
+        <w:rPr>
+          <w:sz w:val="28"/>
+          <w:szCs w:val="28"/>
+        </w:rPr>
+      </w:pPr>
+      <w:r>
+        <w:rPr>
+          <w:sz w:val="28"/>
+          <w:szCs w:val="28"/>
+        </w:rPr>
+        <w:t xml:space="preserve">    nav {</w:t>
+      </w:r>
+      <w:r>
+        <w:rPr>
+          <w:sz w:val="28"/>
+          <w:szCs w:val="28"/>
+        </w:rPr>
+        <w:t xml:space="preserve"> </w:t>
+      </w:r>
+      <w:r>
+        <w:rPr>
+          <w:color w:val="FF0000"/>
+          <w:sz w:val="28"/>
+          <w:szCs w:val="28"/>
+        </w:rPr>
+        <w:t>float: right;</w:t>
+      </w:r>
+    </w:p>
+    <w:p>
+      <w:pPr>
+        <w:rPr>
+          <w:sz w:val="28"/>
+          <w:szCs w:val="28"/>
+        </w:rPr>
+      </w:pPr>
+      <w:r>
+        <w:rPr>
+          <w:sz w:val="28"/>
+          <w:szCs w:val="28"/>
+        </w:rPr>
+        <w:t xml:space="preserve">      width: </w:t>
+      </w:r>
+      <w:r>
+        <w:rPr>
+          <w:color w:val="FF0000"/>
+          <w:sz w:val="28"/>
+          <w:szCs w:val="28"/>
+        </w:rPr>
+        <w:t>150px</w:t>
+      </w:r>
+      <w:r>
+        <w:rPr>
+          <w:sz w:val="28"/>
+          <w:szCs w:val="28"/>
+        </w:rPr>
+        <w:t>;</w:t>
+      </w:r>
+    </w:p>
+    <w:p>
+      <w:pPr>
+        <w:rPr>
+          <w:sz w:val="28"/>
+          <w:szCs w:val="28"/>
+        </w:rPr>
+      </w:pPr>
+      <w:r>
+        <w:rPr>
+          <w:sz w:val="28"/>
+          <w:szCs w:val="28"/>
+        </w:rPr>
+        <w:t xml:space="preserve">      background-color: #cccccc;</w:t>
+      </w:r>
+    </w:p>
+    <w:p>
+      <w:pPr>
+        <w:rPr>
+          <w:sz w:val="28"/>
+          <w:szCs w:val="28"/>
+        </w:rPr>
+      </w:pPr>
+      <w:r>
+        <w:rPr>
+          <w:sz w:val="28"/>
+          <w:szCs w:val="28"/>
+        </w:rPr>
+        <w:t xml:space="preserve">      border: </w:t>
+      </w:r>
+      <w:r>
+        <w:rPr>
+          <w:color w:val="FF0000"/>
+          <w:sz w:val="28"/>
+          <w:szCs w:val="28"/>
+        </w:rPr>
+        <w:t>1px</w:t>
+      </w:r>
+      <w:r>
+        <w:rPr>
+          <w:sz w:val="28"/>
+          <w:szCs w:val="28"/>
+        </w:rPr>
+        <w:t>;</w:t>
+      </w:r>
+      <w:r>
+        <w:rPr>
+          <w:sz w:val="28"/>
+          <w:szCs w:val="28"/>
+        </w:rPr>
+        <w:t xml:space="preserve"> </w:t>
+      </w:r>
+      <w:r>
+        <w:rPr>
+          <w:sz w:val="28"/>
+          <w:szCs w:val="28"/>
+        </w:rPr>
+        <w:t>}</w:t>
+      </w:r>
+    </w:p>
+    <w:p>
+      <w:pPr>
+        <w:rPr>
+          <w:sz w:val="28"/>
+          <w:szCs w:val="28"/>
+        </w:rPr>
+      </w:pPr>
+      <w:r>
+        <w:rPr>
+          <w:sz w:val="28"/>
+          <w:szCs w:val="28"/>
+        </w:rPr>
+        <w:t xml:space="preserve">    header {</w:t>
+      </w:r>
+      <w:r>
+        <w:rPr>
+          <w:sz w:val="28"/>
+          <w:szCs w:val="28"/>
+        </w:rPr>
+        <w:t xml:space="preserve"> </w:t>
+      </w:r>
+      <w:r>
+        <w:rPr>
+          <w:sz w:val="28"/>
+          <w:szCs w:val="28"/>
+        </w:rPr>
+        <w:t>background-color: #cccccc;</w:t>
+      </w:r>
+    </w:p>
+    <w:p>
+      <w:pPr>
+        <w:rPr>
+          <w:sz w:val="28"/>
+          <w:szCs w:val="28"/>
+        </w:rPr>
+      </w:pPr>
+      <w:r>
+        <w:rPr>
+          <w:sz w:val="28"/>
+          <w:szCs w:val="28"/>
+        </w:rPr>
+        <w:t xml:space="preserve">      color: #663333;</w:t>
+      </w:r>
+    </w:p>
+    <w:p>
+      <w:pPr>
+        <w:rPr>
+          <w:sz w:val="28"/>
+          <w:szCs w:val="28"/>
+        </w:rPr>
+      </w:pPr>
+      <w:r>
+        <w:rPr>
+          <w:sz w:val="28"/>
+          <w:szCs w:val="28"/>
+        </w:rPr>
+        <w:t xml:space="preserve">      font-size: x-large;</w:t>
+      </w:r>
+    </w:p>
+    <w:p>
+      <w:pPr>
+        <w:rPr>
+          <w:sz w:val="28"/>
+          <w:szCs w:val="28"/>
+        </w:rPr>
+      </w:pPr>
+      <w:r>
+        <w:rPr>
+          <w:sz w:val="28"/>
+          <w:szCs w:val="28"/>
+        </w:rPr>
+        <w:t xml:space="preserve">      border-bottom: 1px solid #333333;</w:t>
+      </w:r>
+      <w:r>
+        <w:rPr>
+          <w:sz w:val="28"/>
+          <w:szCs w:val="28"/>
+        </w:rPr>
+        <w:t xml:space="preserve"> </w:t>
+      </w:r>
+      <w:r>
+        <w:rPr>
+          <w:sz w:val="28"/>
+          <w:szCs w:val="28"/>
+        </w:rPr>
+        <w:t>}</w:t>
+      </w:r>
+    </w:p>
+    <w:p>
+      <w:pPr>
+        <w:rPr>
+          <w:sz w:val="28"/>
+          <w:szCs w:val="28"/>
+        </w:rPr>
+      </w:pPr>
+      <w:r>
+        <w:rPr>
+          <w:sz w:val="28"/>
+          <w:szCs w:val="28"/>
+        </w:rPr>
+        <w:t xml:space="preserve">    main {</w:t>
+      </w:r>
+      <w:r>
+        <w:rPr>
+          <w:sz w:val="28"/>
+          <w:szCs w:val="28"/>
+        </w:rPr>
+        <w:t xml:space="preserve"> </w:t>
+      </w:r>
+      <w:r>
+        <w:rPr>
+          <w:sz w:val="28"/>
+          <w:szCs w:val="28"/>
+        </w:rPr>
+        <w:t xml:space="preserve">margin-right: </w:t>
+      </w:r>
+      <w:r>
+        <w:rPr>
+          <w:color w:val="FF0000"/>
+          <w:sz w:val="28"/>
+          <w:szCs w:val="28"/>
+        </w:rPr>
+        <w:t>155px</w:t>
+      </w:r>
+      <w:r>
+        <w:rPr>
+          <w:sz w:val="28"/>
+          <w:szCs w:val="28"/>
+        </w:rPr>
+        <w:t>; }</w:t>
+      </w:r>
+    </w:p>
+    <w:p>
+      <w:pPr>
+        <w:rPr>
+          <w:sz w:val="28"/>
+          <w:szCs w:val="28"/>
+        </w:rPr>
+      </w:pPr>
+      <w:r>
+        <w:rPr>
+          <w:sz w:val="28"/>
+          <w:szCs w:val="28"/>
+        </w:rPr>
+        <w:t xml:space="preserve">    footer {</w:t>
+      </w:r>
+      <w:r>
+        <w:rPr>
+          <w:sz w:val="28"/>
+          <w:szCs w:val="28"/>
+        </w:rPr>
+        <w:t xml:space="preserve"> </w:t>
+      </w:r>
+      <w:r>
+        <w:rPr>
+          <w:sz w:val="28"/>
+          <w:szCs w:val="28"/>
+        </w:rPr>
+        <w:t>font-size: x-small;</w:t>
+      </w:r>
+    </w:p>
+    <w:p>
+      <w:pPr>
+        <w:rPr>
+          <w:sz w:val="28"/>
+          <w:szCs w:val="28"/>
+        </w:rPr>
+      </w:pPr>
+      <w:r>
+        <w:rPr>
+          <w:sz w:val="28"/>
+          <w:szCs w:val="28"/>
+        </w:rPr>
+        <w:t xml:space="preserve">      text-align: center;</w:t>
+      </w:r>
+    </w:p>
+    <w:p>
+      <w:pPr>
+        <w:rPr>
+          <w:sz w:val="28"/>
+          <w:szCs w:val="28"/>
+        </w:rPr>
+      </w:pPr>
+      <w:r>
+        <w:rPr>
+          <w:sz w:val="28"/>
+          <w:szCs w:val="28"/>
+        </w:rPr>
+        <w:t xml:space="preserve">      clear: </w:t>
+      </w:r>
+      <w:r>
+        <w:rPr>
+          <w:color w:val="FF0000"/>
+          <w:sz w:val="28"/>
+          <w:szCs w:val="28"/>
+        </w:rPr>
+        <w:t>left</w:t>
+      </w:r>
+      <w:r>
+        <w:rPr>
+          <w:sz w:val="28"/>
+          <w:szCs w:val="28"/>
+        </w:rPr>
+        <w:t>; }</w:t>
+      </w:r>
+    </w:p>
+    <w:p>
+      <w:pPr>
+        <w:rPr>
+          <w:sz w:val="28"/>
+          <w:szCs w:val="28"/>
+        </w:rPr>
+      </w:pPr>
+      <w:r>
+        <w:rPr>
+          <w:sz w:val="28"/>
+          <w:szCs w:val="28"/>
+        </w:rPr>
+        <w:t xml:space="preserve">    </w:t>
+      </w:r>
+      <w:r>
+        <w:rPr>
+          <w:color w:val="FF0000"/>
+          <w:sz w:val="28"/>
+          <w:szCs w:val="28"/>
+        </w:rPr>
+        <w:t>nav</w:t>
+      </w:r>
+      <w:r>
+        <w:rPr>
+          <w:sz w:val="28"/>
+          <w:szCs w:val="28"/>
+        </w:rPr>
+        <w:t xml:space="preserve"> a {</w:t>
+      </w:r>
+      <w:r>
+        <w:rPr>
+          <w:sz w:val="28"/>
+          <w:szCs w:val="28"/>
+        </w:rPr>
+        <w:t xml:space="preserve"> </w:t>
+      </w:r>
+      <w:r>
+        <w:rPr>
+          <w:sz w:val="28"/>
+          <w:szCs w:val="28"/>
+        </w:rPr>
+        <w:t>color: #000066;</w:t>
+      </w:r>
+    </w:p>
+    <w:p>
+      <w:pPr>
+        <w:rPr>
+          <w:sz w:val="28"/>
+          <w:szCs w:val="28"/>
+        </w:rPr>
+      </w:pPr>
+      <w:r>
+        <w:rPr>
+          <w:sz w:val="28"/>
+          <w:szCs w:val="28"/>
+        </w:rPr>
+        <w:t xml:space="preserve">      text-decoration: none; }</w:t>
+      </w:r>
+    </w:p>
+    <w:p>
+      <w:pPr>
+        <w:rPr>
+          <w:sz w:val="28"/>
+          <w:szCs w:val="28"/>
+        </w:rPr>
+      </w:pPr>
+      <w:r>
+        <w:rPr>
+          <w:sz w:val="28"/>
+          <w:szCs w:val="28"/>
+        </w:rPr>
+        <w:t xml:space="preserve">    ul { list-style-type: </w:t>
+      </w:r>
+      <w:r>
+        <w:rPr>
+          <w:color w:val="FF0000"/>
+          <w:sz w:val="28"/>
+          <w:szCs w:val="28"/>
+        </w:rPr>
+        <w:t>none</w:t>
+      </w:r>
+      <w:r>
+        <w:rPr>
+          <w:sz w:val="28"/>
+          <w:szCs w:val="28"/>
+        </w:rPr>
+        <w:t>; }</w:t>
+      </w:r>
+    </w:p>
+    <w:p>
+      <w:pPr>
+        <w:rPr>
+          <w:sz w:val="28"/>
+          <w:szCs w:val="28"/>
+        </w:rPr>
+      </w:pPr>
+      <w:r>
+        <w:rPr>
+          <w:sz w:val="28"/>
+          <w:szCs w:val="28"/>
+        </w:rPr>
+        <w:t xml:space="preserve">  &lt;/style&gt;</w:t>
+      </w:r>
+    </w:p>
+    <w:p>
+      <w:pPr>
+        <w:rPr>
+          <w:sz w:val="28"/>
+          <w:szCs w:val="28"/>
+        </w:rPr>
+      </w:pPr>
+      <w:r>
+        <w:rPr>
+          <w:sz w:val="28"/>
+          <w:szCs w:val="28"/>
+        </w:rPr>
+        <w:t>&lt;/head&gt;</w:t>
+      </w:r>
+    </w:p>
+    <w:p>
+      <w:pPr>
+        <w:rPr>
+          <w:sz w:val="28"/>
+          <w:szCs w:val="28"/>
+        </w:rPr>
+      </w:pPr>
+      <w:r>
+        <w:rPr>
+          <w:sz w:val="28"/>
+          <w:szCs w:val="28"/>
+        </w:rPr>
+        <w:t>&lt;body&gt;</w:t>
+      </w:r>
+    </w:p>
+    <w:p>
+      <w:pPr>
+        <w:rPr>
+          <w:color w:val="FF0000"/>
+          <w:sz w:val="28"/>
+          <w:szCs w:val="28"/>
+        </w:rPr>
+      </w:pPr>
+      <w:r>
+        <w:rPr>
+          <w:sz w:val="28"/>
+          <w:szCs w:val="28"/>
+        </w:rPr>
+        <w:t xml:space="preserve">  &lt;nav&gt;</w:t>
+      </w:r>
+      <w:r>
+        <w:rPr>
+          <w:sz w:val="28"/>
+          <w:szCs w:val="28"/>
+        </w:rPr>
+        <w:t xml:space="preserve"> . . . </w:t>
+      </w:r>
+      <w:r>
+        <w:rPr>
+          <w:color w:val="FF0000"/>
+          <w:sz w:val="28"/>
+          <w:szCs w:val="28"/>
+        </w:rPr>
+        <w:t>(NO MISSING CODE BELOW THIS LINE)</w:t>
+      </w:r>
+    </w:p>
+    <w:p>
+      <w:pPr>
+        <w:rPr>
+          <w:sz w:val="28"/>
+          <w:szCs w:val="28"/>
+        </w:rPr>
+      </w:pPr>
+    </w:p>
     <w:p>
       <w:pPr>
         <w:rPr>
@@ -110,6 +693,46 @@
           <w:szCs w:val="24"/>
         </w:rPr>
       </w:pPr>
+      <w:r>
+        <w:rPr>
+          <w:noProof/>
+        </w:rPr>
+        <w:drawing>
+          <wp:inline distT="0" distB="0" distL="0" distR="0" wp14:anchorId="744B5FB8" wp14:editId="0AA41740">
+            <wp:extent cx="5229225" cy="2581275"/>
+            <wp:effectExtent l="0" t="0" r="9525" b="9525"/>
+            <wp:docPr id="2" name="Picture 2" descr="Graphical user interface, text, application&#10;&#10;Description automatically generated"/>
+            <wp:cNvGraphicFramePr>
+              <a:graphicFrameLocks xmlns:a="http://schemas.openxmlformats.org/drawingml/2006/main" noChangeAspect="1"/>
+            </wp:cNvGraphicFramePr>
+            <a:graphic xmlns:a="http://schemas.openxmlformats.org/drawingml/2006/main">
+              <a:graphicData uri="http://schemas.openxmlformats.org/drawingml/2006/picture">
+                <pic:pic xmlns:pic="http://schemas.openxmlformats.org/drawingml/2006/picture">
+                  <pic:nvPicPr>
+                    <pic:cNvPr id="2" name="Picture 2" descr="Graphical user interface, text, application&#10;&#10;Description automatically generated"/>
+                    <pic:cNvPicPr/>
+                  </pic:nvPicPr>
+                  <pic:blipFill>
+                    <a:blip r:embed="rId4"/>
+                    <a:stretch>
+                      <a:fillRect/>
+                    </a:stretch>
+                  </pic:blipFill>
+                  <pic:spPr>
+                    <a:xfrm>
+                      <a:off x="0" y="0"/>
+                      <a:ext cx="5229225" cy="2581275"/>
+                    </a:xfrm>
+                    <a:prstGeom prst="rect">
+                      <a:avLst/>
+                    </a:prstGeom>
+                  </pic:spPr>
+                </pic:pic>
+              </a:graphicData>
+            </a:graphic>
+          </wp:inline>
+        </w:drawing>
+      </w:r>
     </w:p>
     <w:p>
       <w:pPr>
@@ -128,6 +751,670 @@
           <w:szCs w:val="24"/>
         </w:rPr>
         <w:t>After:</w:t>
+      </w:r>
+    </w:p>
+    <w:p>
+      <w:pPr>
+        <w:rPr>
+          <w:b/>
+          <w:bCs/>
+          <w:sz w:val="24"/>
+          <w:szCs w:val="24"/>
+        </w:rPr>
+      </w:pPr>
+      <w:r>
+        <w:rPr>
+          <w:noProof/>
+        </w:rPr>
+        <w:drawing>
+          <wp:inline distT="0" distB="0" distL="0" distR="0" wp14:anchorId="395EB25B" wp14:editId="00ED2434">
+            <wp:extent cx="4943475" cy="3390900"/>
+            <wp:effectExtent l="0" t="0" r="9525" b="0"/>
+            <wp:docPr id="1" name="Picture 1" descr="Graphical user interface, text, application&#10;&#10;Description automatically generated"/>
+            <wp:cNvGraphicFramePr>
+              <a:graphicFrameLocks xmlns:a="http://schemas.openxmlformats.org/drawingml/2006/main" noChangeAspect="1"/>
+            </wp:cNvGraphicFramePr>
+            <a:graphic xmlns:a="http://schemas.openxmlformats.org/drawingml/2006/main">
+              <a:graphicData uri="http://schemas.openxmlformats.org/drawingml/2006/picture">
+                <pic:pic xmlns:pic="http://schemas.openxmlformats.org/drawingml/2006/picture">
+                  <pic:nvPicPr>
+                    <pic:cNvPr id="1" name="Picture 1" descr="Graphical user interface, text, application&#10;&#10;Description automatically generated"/>
+                    <pic:cNvPicPr/>
+                  </pic:nvPicPr>
+                  <pic:blipFill>
+                    <a:blip r:embed="rId5"/>
+                    <a:stretch>
+                      <a:fillRect/>
+                    </a:stretch>
+                  </pic:blipFill>
+                  <pic:spPr>
+                    <a:xfrm>
+                      <a:off x="0" y="0"/>
+                      <a:ext cx="4943475" cy="3390900"/>
+                    </a:xfrm>
+                    <a:prstGeom prst="rect">
+                      <a:avLst/>
+                    </a:prstGeom>
+                  </pic:spPr>
+                </pic:pic>
+              </a:graphicData>
+            </a:graphic>
+          </wp:inline>
+        </w:drawing>
+      </w:r>
+    </w:p>
+    <w:p>
+      <w:pPr>
+        <w:rPr>
+          <w:b/>
+          <w:bCs/>
+          <w:sz w:val="24"/>
+          <w:szCs w:val="24"/>
+        </w:rPr>
+      </w:pPr>
+      <w:r>
+        <w:rPr>
+          <w:b/>
+          <w:bCs/>
+          <w:sz w:val="24"/>
+          <w:szCs w:val="24"/>
+        </w:rPr>
+        <w:t>&lt;!DOCTYPE html&gt;</w:t>
+      </w:r>
+    </w:p>
+    <w:p>
+      <w:pPr>
+        <w:rPr>
+          <w:b/>
+          <w:bCs/>
+          <w:sz w:val="24"/>
+          <w:szCs w:val="24"/>
+        </w:rPr>
+      </w:pPr>
+      <w:r>
+        <w:rPr>
+          <w:b/>
+          <w:bCs/>
+          <w:sz w:val="24"/>
+          <w:szCs w:val="24"/>
+        </w:rPr>
+        <w:t>&lt;html lang="en"&gt;</w:t>
+      </w:r>
+    </w:p>
+    <w:p>
+      <w:pPr>
+        <w:rPr>
+          <w:b/>
+          <w:bCs/>
+          <w:sz w:val="24"/>
+          <w:szCs w:val="24"/>
+        </w:rPr>
+      </w:pPr>
+      <w:r>
+        <w:rPr>
+          <w:b/>
+          <w:bCs/>
+          <w:sz w:val="24"/>
+          <w:szCs w:val="24"/>
+        </w:rPr>
+        <w:t>&lt;head&gt;</w:t>
+      </w:r>
+    </w:p>
+    <w:p>
+      <w:pPr>
+        <w:rPr>
+          <w:b/>
+          <w:bCs/>
+          <w:sz w:val="24"/>
+          <w:szCs w:val="24"/>
+        </w:rPr>
+      </w:pPr>
+      <w:r>
+        <w:rPr>
+          <w:b/>
+          <w:bCs/>
+          <w:sz w:val="24"/>
+          <w:szCs w:val="24"/>
+        </w:rPr>
+        <w:t xml:space="preserve">  &lt;title&gt;CSS Float&lt;/title&gt;</w:t>
+      </w:r>
+    </w:p>
+    <w:p>
+      <w:pPr>
+        <w:rPr>
+          <w:b/>
+          <w:bCs/>
+          <w:sz w:val="24"/>
+          <w:szCs w:val="24"/>
+        </w:rPr>
+      </w:pPr>
+      <w:r>
+        <w:rPr>
+          <w:b/>
+          <w:bCs/>
+          <w:sz w:val="24"/>
+          <w:szCs w:val="24"/>
+        </w:rPr>
+        <w:t xml:space="preserve">  &lt;meta charset="utf-8"&gt;</w:t>
+      </w:r>
+    </w:p>
+    <w:p>
+      <w:pPr>
+        <w:rPr>
+          <w:b/>
+          <w:bCs/>
+          <w:sz w:val="24"/>
+          <w:szCs w:val="24"/>
+        </w:rPr>
+      </w:pPr>
+      <w:r>
+        <w:rPr>
+          <w:b/>
+          <w:bCs/>
+          <w:sz w:val="24"/>
+          <w:szCs w:val="24"/>
+        </w:rPr>
+        <w:lastRenderedPageBreak/>
+        <w:t xml:space="preserve">  &lt;style&gt;</w:t>
+      </w:r>
+    </w:p>
+    <w:p>
+      <w:pPr>
+        <w:rPr>
+          <w:b/>
+          <w:bCs/>
+          <w:sz w:val="24"/>
+          <w:szCs w:val="24"/>
+        </w:rPr>
+      </w:pPr>
+      <w:r>
+        <w:rPr>
+          <w:b/>
+          <w:bCs/>
+          <w:sz w:val="24"/>
+          <w:szCs w:val="24"/>
+        </w:rPr>
+        <w:t xml:space="preserve">    body { width: 500px; }</w:t>
+      </w:r>
+    </w:p>
+    <w:p>
+      <w:pPr>
+        <w:rPr>
+          <w:b/>
+          <w:bCs/>
+          <w:sz w:val="24"/>
+          <w:szCs w:val="24"/>
+        </w:rPr>
+      </w:pPr>
+      <w:r>
+        <w:rPr>
+          <w:b/>
+          <w:bCs/>
+          <w:sz w:val="24"/>
+          <w:szCs w:val="24"/>
+        </w:rPr>
+        <w:t xml:space="preserve">    h1 {background-color: #eeeeee;</w:t>
+      </w:r>
+    </w:p>
+    <w:p>
+      <w:pPr>
+        <w:rPr>
+          <w:b/>
+          <w:bCs/>
+          <w:sz w:val="24"/>
+          <w:szCs w:val="24"/>
+        </w:rPr>
+      </w:pPr>
+      <w:r>
+        <w:rPr>
+          <w:b/>
+          <w:bCs/>
+          <w:sz w:val="24"/>
+          <w:szCs w:val="24"/>
+        </w:rPr>
+        <w:t xml:space="preserve">      padding: 5px;</w:t>
+      </w:r>
+    </w:p>
+    <w:p>
+      <w:pPr>
+        <w:rPr>
+          <w:b/>
+          <w:bCs/>
+          <w:sz w:val="24"/>
+          <w:szCs w:val="24"/>
+        </w:rPr>
+      </w:pPr>
+      <w:r>
+        <w:rPr>
+          <w:b/>
+          <w:bCs/>
+          <w:sz w:val="24"/>
+          <w:szCs w:val="24"/>
+        </w:rPr>
+        <w:t xml:space="preserve">      color: #666633;</w:t>
+      </w:r>
+    </w:p>
+    <w:p>
+      <w:pPr>
+        <w:rPr>
+          <w:b/>
+          <w:bCs/>
+          <w:color w:val="FF0000"/>
+          <w:sz w:val="24"/>
+          <w:szCs w:val="24"/>
+        </w:rPr>
+      </w:pPr>
+      <w:r>
+        <w:rPr>
+          <w:b/>
+          <w:bCs/>
+          <w:color w:val="FF0000"/>
+          <w:sz w:val="24"/>
+          <w:szCs w:val="24"/>
+        </w:rPr>
+        <w:t xml:space="preserve">      /* position: absolute; */</w:t>
+      </w:r>
+    </w:p>
+    <w:p>
+      <w:pPr>
+        <w:rPr>
+          <w:b/>
+          <w:bCs/>
+          <w:sz w:val="24"/>
+          <w:szCs w:val="24"/>
+        </w:rPr>
+      </w:pPr>
+      <w:r>
+        <w:rPr>
+          <w:b/>
+          <w:bCs/>
+          <w:sz w:val="24"/>
+          <w:szCs w:val="24"/>
+        </w:rPr>
+        <w:t xml:space="preserve">      left: 200px;</w:t>
+      </w:r>
+    </w:p>
+    <w:p>
+      <w:pPr>
+        <w:rPr>
+          <w:b/>
+          <w:bCs/>
+          <w:sz w:val="24"/>
+          <w:szCs w:val="24"/>
+        </w:rPr>
+      </w:pPr>
+      <w:r>
+        <w:rPr>
+          <w:b/>
+          <w:bCs/>
+          <w:sz w:val="24"/>
+          <w:szCs w:val="24"/>
+        </w:rPr>
+        <w:t xml:space="preserve">      top: 20px; }</w:t>
+      </w:r>
+    </w:p>
+    <w:p>
+      <w:pPr>
+        <w:rPr>
+          <w:b/>
+          <w:bCs/>
+          <w:sz w:val="24"/>
+          <w:szCs w:val="24"/>
+        </w:rPr>
+      </w:pPr>
+      <w:r>
+        <w:rPr>
+          <w:b/>
+          <w:bCs/>
+          <w:sz w:val="24"/>
+          <w:szCs w:val="24"/>
+        </w:rPr>
+        <w:t xml:space="preserve">    p { font-family: Arial, sans-serif;</w:t>
+      </w:r>
+    </w:p>
+    <w:p>
+      <w:pPr>
+        <w:rPr>
+          <w:b/>
+          <w:bCs/>
+          <w:color w:val="FF0000"/>
+          <w:sz w:val="24"/>
+          <w:szCs w:val="24"/>
+        </w:rPr>
+      </w:pPr>
+      <w:r>
+        <w:rPr>
+          <w:b/>
+          <w:bCs/>
+          <w:color w:val="FF0000"/>
+          <w:sz w:val="24"/>
+          <w:szCs w:val="24"/>
+        </w:rPr>
+        <w:t xml:space="preserve">      /* position: absolute; */</w:t>
+      </w:r>
+    </w:p>
+    <w:p>
+      <w:pPr>
+        <w:rPr>
+          <w:b/>
+          <w:bCs/>
+          <w:sz w:val="24"/>
+          <w:szCs w:val="24"/>
+        </w:rPr>
+      </w:pPr>
+      <w:r>
+        <w:rPr>
+          <w:b/>
+          <w:bCs/>
+          <w:sz w:val="24"/>
+          <w:szCs w:val="24"/>
+        </w:rPr>
+        <w:t xml:space="preserve">      left: 100px;</w:t>
+      </w:r>
+    </w:p>
+    <w:p>
+      <w:pPr>
+        <w:rPr>
+          <w:b/>
+          <w:bCs/>
+          <w:sz w:val="24"/>
+          <w:szCs w:val="24"/>
+        </w:rPr>
+      </w:pPr>
+      <w:r>
+        <w:rPr>
+          <w:b/>
+          <w:bCs/>
+          <w:sz w:val="24"/>
+          <w:szCs w:val="24"/>
+        </w:rPr>
+        <w:t xml:space="preserve">      top: 100px; }</w:t>
+      </w:r>
+    </w:p>
+    <w:p>
+      <w:pPr>
+        <w:rPr>
+          <w:b/>
+          <w:bCs/>
+          <w:sz w:val="24"/>
+          <w:szCs w:val="24"/>
+        </w:rPr>
+      </w:pPr>
+      <w:r>
+        <w:rPr>
+          <w:b/>
+          <w:bCs/>
+          <w:sz w:val="24"/>
+          <w:szCs w:val="24"/>
+        </w:rPr>
+        <w:t xml:space="preserve">    #yls {</w:t>
+      </w:r>
+      <w:r>
+        <w:rPr>
+          <w:b/>
+          <w:bCs/>
+          <w:sz w:val="24"/>
+          <w:szCs w:val="24"/>
+        </w:rPr>
+        <w:t xml:space="preserve"> </w:t>
+      </w:r>
+      <w:r>
+        <w:rPr>
+          <w:b/>
+          <w:bCs/>
+          <w:sz w:val="24"/>
+          <w:szCs w:val="24"/>
+        </w:rPr>
+        <w:t>float: right;</w:t>
+      </w:r>
+    </w:p>
+    <w:p>
+      <w:pPr>
+        <w:rPr>
+          <w:b/>
+          <w:bCs/>
+          <w:sz w:val="24"/>
+          <w:szCs w:val="24"/>
+        </w:rPr>
+      </w:pPr>
+      <w:r>
+        <w:rPr>
+          <w:b/>
+          <w:bCs/>
+          <w:sz w:val="24"/>
+          <w:szCs w:val="24"/>
+        </w:rPr>
+        <w:t xml:space="preserve">      margin: 0 0 5px 5px;</w:t>
+      </w:r>
+    </w:p>
+    <w:p>
+      <w:pPr>
+        <w:rPr>
+          <w:b/>
+          <w:bCs/>
+          <w:sz w:val="24"/>
+          <w:szCs w:val="24"/>
+        </w:rPr>
+      </w:pPr>
+      <w:r>
+        <w:rPr>
+          <w:b/>
+          <w:bCs/>
+          <w:sz w:val="24"/>
+          <w:szCs w:val="24"/>
+        </w:rPr>
+        <w:t xml:space="preserve">      border: solid; }</w:t>
+      </w:r>
+    </w:p>
+    <w:p>
+      <w:pPr>
+        <w:rPr>
+          <w:b/>
+          <w:bCs/>
+          <w:sz w:val="24"/>
+          <w:szCs w:val="24"/>
+        </w:rPr>
+      </w:pPr>
+      <w:r>
+        <w:rPr>
+          <w:b/>
+          <w:bCs/>
+          <w:sz w:val="24"/>
+          <w:szCs w:val="24"/>
+        </w:rPr>
+        <w:t xml:space="preserve">  &lt;/style&gt;</w:t>
+      </w:r>
+    </w:p>
+    <w:p>
+      <w:pPr>
+        <w:rPr>
+          <w:b/>
+          <w:bCs/>
+          <w:sz w:val="24"/>
+          <w:szCs w:val="24"/>
+        </w:rPr>
+      </w:pPr>
+      <w:r>
+        <w:rPr>
+          <w:b/>
+          <w:bCs/>
+          <w:sz w:val="24"/>
+          <w:szCs w:val="24"/>
+        </w:rPr>
+        <w:t>&lt;/head&gt;</w:t>
+      </w:r>
+    </w:p>
+    <w:p>
+      <w:pPr>
+        <w:rPr>
+          <w:b/>
+          <w:bCs/>
+          <w:sz w:val="24"/>
+          <w:szCs w:val="24"/>
+        </w:rPr>
+      </w:pPr>
+      <w:r>
+        <w:rPr>
+          <w:b/>
+          <w:bCs/>
+          <w:sz w:val="24"/>
+          <w:szCs w:val="24"/>
+        </w:rPr>
+        <w:t>&lt;body&gt;</w:t>
+      </w:r>
+    </w:p>
+    <w:p>
+      <w:pPr>
+        <w:rPr>
+          <w:b/>
+          <w:bCs/>
+          <w:sz w:val="24"/>
+          <w:szCs w:val="24"/>
+        </w:rPr>
+      </w:pPr>
+      <w:r>
+        <w:rPr>
+          <w:b/>
+          <w:bCs/>
+          <w:sz w:val="24"/>
+          <w:szCs w:val="24"/>
+        </w:rPr>
+        <w:t xml:space="preserve">  &lt;h1&gt;Floating an Image&lt;/h1&gt;</w:t>
+      </w:r>
+    </w:p>
+    <w:p>
+      <w:pPr>
+        <w:rPr>
+          <w:b/>
+          <w:bCs/>
+          <w:sz w:val="24"/>
+          <w:szCs w:val="24"/>
+        </w:rPr>
+      </w:pPr>
+      <w:r>
+        <w:rPr>
+          <w:b/>
+          <w:bCs/>
+          <w:sz w:val="24"/>
+          <w:szCs w:val="24"/>
+        </w:rPr>
+        <w:t xml:space="preserve">  &lt;img id="yls" src="yls.jpg" alt="Yellow Lady Slipper" height="100" width="100"&gt;</w:t>
+      </w:r>
+    </w:p>
+    <w:p>
+      <w:pPr>
+        <w:rPr>
+          <w:b/>
+          <w:bCs/>
+          <w:sz w:val="24"/>
+          <w:szCs w:val="24"/>
+        </w:rPr>
+      </w:pPr>
+      <w:r>
+        <w:rPr>
+          <w:b/>
+          <w:bCs/>
+          <w:sz w:val="24"/>
+          <w:szCs w:val="24"/>
+        </w:rPr>
+        <w:t xml:space="preserve">  &lt;p&gt;The Yellow Lady Slipper pictured on the right is a wildflower.</w:t>
+      </w:r>
+    </w:p>
+    <w:p>
+      <w:pPr>
+        <w:rPr>
+          <w:b/>
+          <w:bCs/>
+          <w:sz w:val="24"/>
+          <w:szCs w:val="24"/>
+        </w:rPr>
+      </w:pPr>
+      <w:r>
+        <w:rPr>
+          <w:b/>
+          <w:bCs/>
+          <w:sz w:val="24"/>
+          <w:szCs w:val="24"/>
+        </w:rPr>
+        <w:t xml:space="preserve">    It grows in wooded areas and blooms in June each year. The Yellow</w:t>
+      </w:r>
+    </w:p>
+    <w:p>
+      <w:pPr>
+        <w:rPr>
+          <w:b/>
+          <w:bCs/>
+          <w:sz w:val="24"/>
+          <w:szCs w:val="24"/>
+        </w:rPr>
+      </w:pPr>
+      <w:r>
+        <w:rPr>
+          <w:b/>
+          <w:bCs/>
+          <w:sz w:val="24"/>
+          <w:szCs w:val="24"/>
+        </w:rPr>
+        <w:t xml:space="preserve">    Lady Slipper is a member of the orchid family.&lt;/p&gt;</w:t>
+      </w:r>
+    </w:p>
+    <w:p>
+      <w:pPr>
+        <w:rPr>
+          <w:b/>
+          <w:bCs/>
+          <w:sz w:val="24"/>
+          <w:szCs w:val="24"/>
+        </w:rPr>
+      </w:pPr>
+      <w:r>
+        <w:rPr>
+          <w:b/>
+          <w:bCs/>
+          <w:sz w:val="24"/>
+          <w:szCs w:val="24"/>
+        </w:rPr>
+        <w:t>&lt;/body&gt;</w:t>
+      </w:r>
+    </w:p>
+    <w:p>
+      <w:pPr>
+        <w:rPr>
+          <w:b/>
+          <w:bCs/>
+          <w:sz w:val="24"/>
+          <w:szCs w:val="24"/>
+        </w:rPr>
+      </w:pPr>
+      <w:r>
+        <w:rPr>
+          <w:b/>
+          <w:bCs/>
+          <w:sz w:val="24"/>
+          <w:szCs w:val="24"/>
+        </w:rPr>
+        <w:t>&lt;/html&gt;</w:t>
+      </w:r>
+    </w:p>
+    <w:p>
+      <w:pPr>
+        <w:rPr>
+          <w:b/>
+          <w:bCs/>
+          <w:color w:val="FF0000"/>
+          <w:sz w:val="24"/>
+          <w:szCs w:val="24"/>
+        </w:rPr>
+      </w:pPr>
+      <w:r>
+        <w:rPr>
+          <w:b/>
+          <w:bCs/>
+          <w:color w:val="FF0000"/>
+          <w:sz w:val="24"/>
+          <w:szCs w:val="24"/>
+        </w:rPr>
+        <w:t>To correct the floating image obscuring the paragraph and image, I commented out the absolute positioning of the h1 and p elements.</w:t>
       </w:r>
     </w:p>
     <w:sectPr>

</xml_diff>